<commit_message>
Changed lab 3.9 step 9 from 'button.Click += delegate {...} ' => 'submitName.Clicked += delegate {...}. Working code in my repo: CrossPlatformXamarinForms/CrossPlatformForms/NamePage.cs
</commit_message>
<xml_diff>
--- a/Complimentary Course Content/Module3/Labs/Module 3 Lesson 09 Xamarin.Forms Lab.docx
+++ b/Complimentary Course Content/Module3/Labs/Module 3 Lesson 09 Xamarin.Forms Lab.docx
@@ -19,7 +19,6 @@
           <w:szCs w:val="56"/>
         </w:rPr>
       </w:pPr>
-      <w:proofErr w:type="spellStart"/>
       <w:r>
         <w:rPr>
           <w:rFonts w:ascii="Segoe UI" w:eastAsia="MS Gothic" w:hAnsi="Segoe UI" w:cs="Segoe UI"/>
@@ -30,7 +29,6 @@
         </w:rPr>
         <w:t>Xamarin</w:t>
       </w:r>
-      <w:proofErr w:type="spellEnd"/>
       <w:r>
         <w:rPr>
           <w:rFonts w:ascii="Segoe UI" w:eastAsia="MS Gothic" w:hAnsi="Segoe UI" w:cs="Segoe UI"/>
@@ -126,7 +124,6 @@
         </w:rPr>
         <w:t xml:space="preserve"> app using </w:t>
       </w:r>
-      <w:proofErr w:type="spellStart"/>
       <w:r>
         <w:rPr>
           <w:rFonts w:ascii="Segoe UI" w:eastAsia="MS Gothic" w:hAnsi="Segoe UI" w:cs="Segoe UI"/>
@@ -147,7 +144,6 @@
         </w:rPr>
         <w:t>Forms</w:t>
       </w:r>
-      <w:proofErr w:type="spellEnd"/>
       <w:r>
         <w:rPr>
           <w:rFonts w:ascii="Segoe UI" w:eastAsia="MS Gothic" w:hAnsi="Segoe UI" w:cs="Segoe UI"/>
@@ -203,30 +199,20 @@
           <w:sz w:val="24"/>
         </w:rPr>
       </w:pPr>
-      <w:proofErr w:type="spellStart"/>
       <w:r>
         <w:rPr>
           <w:rFonts w:ascii="Segoe UI" w:eastAsia="Calibri" w:hAnsi="Segoe UI" w:cs="Times New Roman"/>
           <w:color w:val="000000"/>
           <w:sz w:val="24"/>
         </w:rPr>
-        <w:t>Xamarin</w:t>
-      </w:r>
-      <w:proofErr w:type="spellEnd"/>
+        <w:t xml:space="preserve">Xamarin is a powerful tool that allows you to develop mobile applications across all major mobile platforms. This lab will cover how to build a very basic </w:t>
+      </w:r>
       <w:r>
         <w:rPr>
           <w:rFonts w:ascii="Segoe UI" w:eastAsia="Calibri" w:hAnsi="Segoe UI" w:cs="Times New Roman"/>
           <w:color w:val="000000"/>
           <w:sz w:val="24"/>
         </w:rPr>
-        <w:t xml:space="preserve"> is a powerful tool that allows you to develop mobile applications across all major mobile platforms. This lab will cover how to build a very basic </w:t>
-      </w:r>
-      <w:r>
-        <w:rPr>
-          <w:rFonts w:ascii="Segoe UI" w:eastAsia="Calibri" w:hAnsi="Segoe UI" w:cs="Times New Roman"/>
-          <w:color w:val="000000"/>
-          <w:sz w:val="24"/>
-        </w:rPr>
         <w:t xml:space="preserve">Android, iOS, and </w:t>
       </w:r>
       <w:r>
@@ -243,16 +229,15 @@
           <w:color w:val="000000"/>
           <w:sz w:val="24"/>
         </w:rPr>
-        <w:t xml:space="preserve">application using </w:t>
-      </w:r>
-      <w:proofErr w:type="spellStart"/>
+        <w:t>application using Xamarin.</w:t>
+      </w:r>
       <w:r>
         <w:rPr>
           <w:rFonts w:ascii="Segoe UI" w:eastAsia="Calibri" w:hAnsi="Segoe UI" w:cs="Segoe UI"/>
           <w:color w:val="000000"/>
           <w:sz w:val="24"/>
         </w:rPr>
-        <w:t>Xamarin.</w:t>
+        <w:t>Forms</w:t>
       </w:r>
       <w:r>
         <w:rPr>
@@ -260,23 +245,14 @@
           <w:color w:val="000000"/>
           <w:sz w:val="24"/>
         </w:rPr>
-        <w:t>Forms</w:t>
-      </w:r>
-      <w:proofErr w:type="spellEnd"/>
+        <w:t>.</w:t>
+      </w:r>
       <w:r>
         <w:rPr>
           <w:rFonts w:ascii="Segoe UI" w:eastAsia="Calibri" w:hAnsi="Segoe UI" w:cs="Segoe UI"/>
           <w:color w:val="000000"/>
           <w:sz w:val="24"/>
         </w:rPr>
-        <w:t>.</w:t>
-      </w:r>
-      <w:r>
-        <w:rPr>
-          <w:rFonts w:ascii="Segoe UI" w:eastAsia="Calibri" w:hAnsi="Segoe UI" w:cs="Segoe UI"/>
-          <w:color w:val="000000"/>
-          <w:sz w:val="24"/>
-        </w:rPr>
         <w:t xml:space="preserve"> </w:t>
       </w:r>
     </w:p>
@@ -296,38 +272,7 @@
           <w:sz w:val="24"/>
           <w:szCs w:val="24"/>
         </w:rPr>
-        <w:t xml:space="preserve">Note on the UWP project: A </w:t>
-      </w:r>
-      <w:proofErr w:type="spellStart"/>
-      <w:r>
-        <w:rPr>
-          <w:rFonts w:ascii="Segoe UI" w:hAnsi="Segoe UI" w:cs="Segoe UI"/>
-          <w:iCs/>
-          <w:sz w:val="24"/>
-          <w:szCs w:val="24"/>
-        </w:rPr>
-        <w:t>Xamarin.Forms</w:t>
-      </w:r>
-      <w:proofErr w:type="spellEnd"/>
-      <w:r>
-        <w:rPr>
-          <w:rFonts w:ascii="Segoe UI" w:hAnsi="Segoe UI" w:cs="Segoe UI"/>
-          <w:iCs/>
-          <w:sz w:val="24"/>
-          <w:szCs w:val="24"/>
-        </w:rPr>
-        <w:t xml:space="preserve"> solution created with the Windows 10 SDK installed on the machine should automati</w:t>
-      </w:r>
-      <w:bookmarkStart w:id="0" w:name="_GoBack"/>
-      <w:bookmarkEnd w:id="0"/>
-      <w:r>
-        <w:rPr>
-          <w:rFonts w:ascii="Segoe UI" w:hAnsi="Segoe UI" w:cs="Segoe UI"/>
-          <w:iCs/>
-          <w:sz w:val="24"/>
-          <w:szCs w:val="24"/>
-        </w:rPr>
-        <w:t>cally include a UWP project. If that was not the case and a UWP project is missing, add one using Lab 3a.</w:t>
+        <w:t>Note on the UWP project: A Xamarin.Forms solution created with the Windows 10 SDK installed on the machine should automatically include a UWP project. If that was not the case and a UWP project is missing, add one using Lab 3a.</w:t>
       </w:r>
     </w:p>
     <w:p>
@@ -392,25 +337,7 @@
           <w:color w:val="000000"/>
           <w:sz w:val="24"/>
         </w:rPr>
-        <w:t xml:space="preserve">Interact with </w:t>
-      </w:r>
-      <w:proofErr w:type="spellStart"/>
-      <w:r>
-        <w:rPr>
-          <w:rFonts w:ascii="Segoe UI" w:eastAsia="Calibri" w:hAnsi="Segoe UI" w:cs="Times New Roman"/>
-          <w:color w:val="000000"/>
-          <w:sz w:val="24"/>
-        </w:rPr>
-        <w:t>Xamarin.Forms</w:t>
-      </w:r>
-      <w:proofErr w:type="spellEnd"/>
-      <w:r>
-        <w:rPr>
-          <w:rFonts w:ascii="Segoe UI" w:eastAsia="Calibri" w:hAnsi="Segoe UI" w:cs="Times New Roman"/>
-          <w:color w:val="000000"/>
-          <w:sz w:val="24"/>
-        </w:rPr>
-        <w:t>, specifically in the context of building a simple Android app</w:t>
+        <w:t>Interact with Xamarin.Forms, specifically in the context of building a simple Android app</w:t>
       </w:r>
     </w:p>
     <w:p>
@@ -519,43 +446,7 @@
           <w:color w:val="000000"/>
           <w:sz w:val="24"/>
         </w:rPr>
-        <w:t xml:space="preserve">Visual Studio with </w:t>
-      </w:r>
-      <w:proofErr w:type="spellStart"/>
-      <w:r>
-        <w:rPr>
-          <w:rFonts w:ascii="Segoe UI" w:eastAsia="Calibri" w:hAnsi="Segoe UI" w:cs="Times New Roman"/>
-          <w:color w:val="000000"/>
-          <w:sz w:val="24"/>
-        </w:rPr>
-        <w:t>Xamarin</w:t>
-      </w:r>
-      <w:proofErr w:type="spellEnd"/>
-      <w:r>
-        <w:rPr>
-          <w:rFonts w:ascii="Segoe UI" w:eastAsia="Calibri" w:hAnsi="Segoe UI" w:cs="Times New Roman"/>
-          <w:color w:val="000000"/>
-          <w:sz w:val="24"/>
-        </w:rPr>
-        <w:t xml:space="preserve"> installed or </w:t>
-      </w:r>
-      <w:proofErr w:type="spellStart"/>
-      <w:r>
-        <w:rPr>
-          <w:rFonts w:ascii="Segoe UI" w:eastAsia="Calibri" w:hAnsi="Segoe UI" w:cs="Times New Roman"/>
-          <w:color w:val="000000"/>
-          <w:sz w:val="24"/>
-        </w:rPr>
-        <w:t>Xamarin</w:t>
-      </w:r>
-      <w:proofErr w:type="spellEnd"/>
-      <w:r>
-        <w:rPr>
-          <w:rFonts w:ascii="Segoe UI" w:eastAsia="Calibri" w:hAnsi="Segoe UI" w:cs="Times New Roman"/>
-          <w:color w:val="000000"/>
-          <w:sz w:val="24"/>
-        </w:rPr>
-        <w:t xml:space="preserve"> Studio for OS X</w:t>
+        <w:t>Visual Studio with Xamarin installed or Xamarin Studio for OS X</w:t>
       </w:r>
     </w:p>
     <w:p>
@@ -800,25 +691,7 @@
           <w:sz w:val="24"/>
           <w:szCs w:val="24"/>
         </w:rPr>
-        <w:t>(</w:t>
-      </w:r>
-      <w:proofErr w:type="spellStart"/>
-      <w:r>
-        <w:rPr>
-          <w:rFonts w:ascii="Segoe UI" w:hAnsi="Segoe UI" w:cs="Segoe UI"/>
-          <w:sz w:val="24"/>
-          <w:szCs w:val="24"/>
-        </w:rPr>
-        <w:t>Xamarin.Forms</w:t>
-      </w:r>
-      <w:proofErr w:type="spellEnd"/>
-      <w:r>
-        <w:rPr>
-          <w:rFonts w:ascii="Segoe UI" w:hAnsi="Segoe UI" w:cs="Segoe UI"/>
-          <w:sz w:val="24"/>
-          <w:szCs w:val="24"/>
-        </w:rPr>
-        <w:t xml:space="preserve"> Portable) </w:t>
+        <w:t xml:space="preserve">(Xamarin.Forms Portable) </w:t>
       </w:r>
       <w:r>
         <w:rPr>
@@ -856,25 +729,7 @@
           <w:szCs w:val="24"/>
         </w:rPr>
         <w:lastRenderedPageBreak/>
-        <w:t xml:space="preserve">Right-click the Android, iOS, or UWP project, and then click Set </w:t>
-      </w:r>
-      <w:proofErr w:type="gramStart"/>
-      <w:r>
-        <w:rPr>
-          <w:rFonts w:ascii="Segoe UI" w:hAnsi="Segoe UI" w:cs="Segoe UI"/>
-          <w:sz w:val="24"/>
-          <w:szCs w:val="24"/>
-        </w:rPr>
-        <w:t>As</w:t>
-      </w:r>
-      <w:proofErr w:type="gramEnd"/>
-      <w:r>
-        <w:rPr>
-          <w:rFonts w:ascii="Segoe UI" w:hAnsi="Segoe UI" w:cs="Segoe UI"/>
-          <w:sz w:val="24"/>
-          <w:szCs w:val="24"/>
-        </w:rPr>
-        <w:t xml:space="preserve"> Startup Project. This step determines the platform that will run.</w:t>
+        <w:t>Right-click the Android, iOS, or UWP project, and then click Set As Startup Project. This step determines the platform that will run.</w:t>
       </w:r>
     </w:p>
     <w:p>
@@ -916,25 +771,7 @@
           <w:sz w:val="24"/>
           <w:szCs w:val="24"/>
         </w:rPr>
-        <w:t xml:space="preserve">Create a custom page in the </w:t>
-      </w:r>
-      <w:proofErr w:type="spellStart"/>
-      <w:r>
-        <w:rPr>
-          <w:rFonts w:ascii="Segoe UI" w:hAnsi="Segoe UI" w:cs="Segoe UI"/>
-          <w:sz w:val="24"/>
-          <w:szCs w:val="24"/>
-        </w:rPr>
-        <w:t>Xamarin.Forms</w:t>
-      </w:r>
-      <w:proofErr w:type="spellEnd"/>
-      <w:r>
-        <w:rPr>
-          <w:rFonts w:ascii="Segoe UI" w:hAnsi="Segoe UI" w:cs="Segoe UI"/>
-          <w:sz w:val="24"/>
-          <w:szCs w:val="24"/>
-        </w:rPr>
-        <w:t xml:space="preserve"> core project and set it to be the app’s main page. Create</w:t>
+        <w:t>Create a custom page in the Xamarin.Forms core project and set it to be the app’s main page. Create</w:t>
       </w:r>
       <w:r>
         <w:rPr>
@@ -950,43 +787,15 @@
           <w:sz w:val="24"/>
           <w:szCs w:val="24"/>
         </w:rPr>
-        <w:t xml:space="preserve">a class inherited from </w:t>
-      </w:r>
-      <w:proofErr w:type="spellStart"/>
-      <w:r>
-        <w:rPr>
-          <w:rFonts w:ascii="Segoe UI" w:hAnsi="Segoe UI" w:cs="Segoe UI"/>
-          <w:sz w:val="24"/>
-          <w:szCs w:val="24"/>
-        </w:rPr>
-        <w:t>ContentPage</w:t>
-      </w:r>
-      <w:proofErr w:type="spellEnd"/>
-      <w:r>
-        <w:rPr>
-          <w:rFonts w:ascii="Segoe UI" w:hAnsi="Segoe UI" w:cs="Segoe UI"/>
-          <w:sz w:val="24"/>
-          <w:szCs w:val="24"/>
-        </w:rPr>
-        <w:t xml:space="preserve"> and call it </w:t>
-      </w:r>
-      <w:proofErr w:type="spellStart"/>
-      <w:r>
-        <w:rPr>
-          <w:rFonts w:ascii="Segoe UI" w:hAnsi="Segoe UI" w:cs="Segoe UI"/>
-          <w:sz w:val="24"/>
-          <w:szCs w:val="24"/>
-        </w:rPr>
-        <w:t>NamePage</w:t>
-      </w:r>
-      <w:proofErr w:type="spellEnd"/>
-      <w:r>
-        <w:rPr>
-          <w:rFonts w:ascii="Segoe UI" w:hAnsi="Segoe UI" w:cs="Segoe UI"/>
-          <w:sz w:val="24"/>
-          <w:szCs w:val="24"/>
-        </w:rPr>
-        <w:t>.</w:t>
+        <w:t xml:space="preserve">a class inherited from ContentPage and call it </w:t>
+      </w:r>
+      <w:r>
+        <w:rPr>
+          <w:rFonts w:ascii="Segoe UI" w:hAnsi="Segoe UI" w:cs="Segoe UI"/>
+          <w:sz w:val="24"/>
+          <w:szCs w:val="24"/>
+        </w:rPr>
+        <w:t>NamePage.</w:t>
       </w:r>
     </w:p>
     <w:p>
@@ -1337,7 +1146,6 @@
         </w:rPr>
         <w:t xml:space="preserve">Now instantiate the new page. In </w:t>
       </w:r>
-      <w:proofErr w:type="spellStart"/>
       <w:r>
         <w:rPr>
           <w:rFonts w:ascii="Segoe UI" w:hAnsi="Segoe UI" w:cs="Segoe UI"/>
@@ -1346,7 +1154,6 @@
         </w:rPr>
         <w:t>Xamarin.Forms</w:t>
       </w:r>
-      <w:proofErr w:type="spellEnd"/>
       <w:r>
         <w:rPr>
           <w:rFonts w:ascii="Segoe UI" w:hAnsi="Segoe UI" w:cs="Segoe UI"/>
@@ -1361,61 +1168,15 @@
           <w:sz w:val="24"/>
           <w:szCs w:val="24"/>
         </w:rPr>
-        <w:t xml:space="preserve"> </w:t>
-      </w:r>
-      <w:proofErr w:type="spellStart"/>
-      <w:r>
-        <w:rPr>
-          <w:rFonts w:ascii="Segoe UI" w:hAnsi="Segoe UI" w:cs="Segoe UI"/>
-          <w:sz w:val="24"/>
-          <w:szCs w:val="24"/>
-        </w:rPr>
-        <w:t>App.cs</w:t>
-      </w:r>
-      <w:proofErr w:type="spellEnd"/>
-      <w:r>
-        <w:rPr>
-          <w:rFonts w:ascii="Segoe UI" w:hAnsi="Segoe UI" w:cs="Segoe UI"/>
-          <w:sz w:val="24"/>
-          <w:szCs w:val="24"/>
-        </w:rPr>
-        <w:t xml:space="preserve">, update the App constructor to set an instance of </w:t>
-      </w:r>
-      <w:proofErr w:type="spellStart"/>
-      <w:r>
-        <w:rPr>
-          <w:rFonts w:ascii="Segoe UI" w:hAnsi="Segoe UI" w:cs="Segoe UI"/>
-          <w:sz w:val="24"/>
-          <w:szCs w:val="24"/>
-        </w:rPr>
-        <w:t>NamePage</w:t>
-      </w:r>
-      <w:proofErr w:type="spellEnd"/>
-      <w:r>
-        <w:rPr>
-          <w:rFonts w:ascii="Segoe UI" w:hAnsi="Segoe UI" w:cs="Segoe UI"/>
-          <w:sz w:val="24"/>
-          <w:szCs w:val="24"/>
-        </w:rPr>
-        <w:t xml:space="preserve"> as the </w:t>
-      </w:r>
-      <w:proofErr w:type="spellStart"/>
-      <w:r>
-        <w:rPr>
-          <w:rFonts w:ascii="Segoe UI" w:hAnsi="Segoe UI" w:cs="Segoe UI"/>
-          <w:sz w:val="24"/>
-          <w:szCs w:val="24"/>
-        </w:rPr>
-        <w:t>MainPage</w:t>
-      </w:r>
-      <w:proofErr w:type="spellEnd"/>
-      <w:r>
-        <w:rPr>
-          <w:rFonts w:ascii="Segoe UI" w:hAnsi="Segoe UI" w:cs="Segoe UI"/>
-          <w:sz w:val="24"/>
-          <w:szCs w:val="24"/>
-        </w:rPr>
-        <w:t>:</w:t>
+        <w:t xml:space="preserve"> App.cs, update the App constructor to set an instance of NamePage</w:t>
+      </w:r>
+      <w:r>
+        <w:rPr>
+          <w:rFonts w:ascii="Segoe UI" w:hAnsi="Segoe UI" w:cs="Segoe UI"/>
+          <w:sz w:val="24"/>
+          <w:szCs w:val="24"/>
+        </w:rPr>
+        <w:t xml:space="preserve"> as the MainPage:</w:t>
       </w:r>
     </w:p>
     <w:p>
@@ -1668,25 +1429,7 @@
           <w:sz w:val="24"/>
           <w:szCs w:val="24"/>
         </w:rPr>
-        <w:t xml:space="preserve">w add some views to </w:t>
-      </w:r>
-      <w:proofErr w:type="spellStart"/>
-      <w:r>
-        <w:rPr>
-          <w:rFonts w:ascii="Segoe UI" w:hAnsi="Segoe UI" w:cs="Segoe UI"/>
-          <w:sz w:val="24"/>
-          <w:szCs w:val="24"/>
-        </w:rPr>
-        <w:t>NamePage.cs</w:t>
-      </w:r>
-      <w:proofErr w:type="spellEnd"/>
-      <w:r>
-        <w:rPr>
-          <w:rFonts w:ascii="Segoe UI" w:hAnsi="Segoe UI" w:cs="Segoe UI"/>
-          <w:sz w:val="24"/>
-          <w:szCs w:val="24"/>
-        </w:rPr>
-        <w:t xml:space="preserve"> using C# (you could also use XAML but this is a C# example).</w:t>
+        <w:t>w add some views to NamePage.cs using C# (you could also use XAML but this is a C# example).</w:t>
       </w:r>
     </w:p>
     <w:p>
@@ -1961,33 +1704,15 @@
           <w:sz w:val="24"/>
           <w:szCs w:val="24"/>
         </w:rPr>
-        <w:t xml:space="preserve"> control called </w:t>
-      </w:r>
-      <w:proofErr w:type="spellStart"/>
-      <w:r>
-        <w:rPr>
-          <w:rFonts w:ascii="Segoe UI" w:hAnsi="Segoe UI" w:cs="Segoe UI"/>
-          <w:sz w:val="24"/>
-          <w:szCs w:val="24"/>
-        </w:rPr>
-        <w:t>firstN</w:t>
-      </w:r>
-      <w:r>
-        <w:rPr>
-          <w:rFonts w:ascii="Segoe UI" w:hAnsi="Segoe UI" w:cs="Segoe UI"/>
-          <w:sz w:val="24"/>
-          <w:szCs w:val="24"/>
-        </w:rPr>
-        <w:t>ame</w:t>
-      </w:r>
-      <w:proofErr w:type="spellEnd"/>
-      <w:r>
-        <w:rPr>
-          <w:rFonts w:ascii="Segoe UI" w:hAnsi="Segoe UI" w:cs="Segoe UI"/>
-          <w:sz w:val="24"/>
-          <w:szCs w:val="24"/>
-        </w:rPr>
-        <w:t xml:space="preserve"> with a Placeholder of “enter name”</w:t>
+        <w:t xml:space="preserve"> control called firstN</w:t>
+      </w:r>
+      <w:r>
+        <w:rPr>
+          <w:rFonts w:ascii="Segoe UI" w:hAnsi="Segoe UI" w:cs="Segoe UI"/>
+          <w:sz w:val="24"/>
+          <w:szCs w:val="24"/>
+        </w:rPr>
+        <w:t>ame with a Placeholder of “enter name”</w:t>
       </w:r>
       <w:r>
         <w:rPr>
@@ -2171,6 +1896,7 @@
           <w:color w:val="000000" w:themeColor="text1"/>
           <w:lang w:val="en-US" w:eastAsia="en-US"/>
         </w:rPr>
+        <w:lastRenderedPageBreak/>
         <w:t xml:space="preserve">                Keyboard = Keyboard.Text</w:t>
       </w:r>
     </w:p>
@@ -2198,7 +1924,6 @@
           <w:color w:val="000000" w:themeColor="text1"/>
           <w:lang w:val="en-US" w:eastAsia="en-US"/>
         </w:rPr>
-        <w:lastRenderedPageBreak/>
         <w:t xml:space="preserve">            };</w:t>
       </w:r>
     </w:p>
@@ -2241,16 +1966,7 @@
           <w:sz w:val="24"/>
           <w:szCs w:val="24"/>
         </w:rPr>
-        <w:t xml:space="preserve">called </w:t>
-      </w:r>
-      <w:proofErr w:type="spellStart"/>
-      <w:r>
-        <w:rPr>
-          <w:rFonts w:ascii="Segoe UI" w:hAnsi="Segoe UI" w:cs="Segoe UI"/>
-          <w:sz w:val="24"/>
-          <w:szCs w:val="24"/>
-        </w:rPr>
-        <w:t>submit</w:t>
+        <w:t>called submit</w:t>
       </w:r>
       <w:r>
         <w:rPr>
@@ -2268,7 +1984,6 @@
         </w:rPr>
         <w:t>ame</w:t>
       </w:r>
-      <w:proofErr w:type="spellEnd"/>
       <w:r>
         <w:rPr>
           <w:rFonts w:ascii="Segoe UI" w:hAnsi="Segoe UI" w:cs="Segoe UI"/>
@@ -2498,61 +2213,7 @@
           <w:sz w:val="24"/>
           <w:szCs w:val="24"/>
         </w:rPr>
-        <w:t xml:space="preserve">Place the views on a layout. A Layout view acts as a container for other views. Since a </w:t>
-      </w:r>
-      <w:proofErr w:type="spellStart"/>
-      <w:r>
-        <w:rPr>
-          <w:rFonts w:ascii="Segoe UI" w:hAnsi="Segoe UI" w:cs="Segoe UI"/>
-          <w:sz w:val="24"/>
-          <w:szCs w:val="24"/>
-        </w:rPr>
-        <w:t>ContentPage</w:t>
-      </w:r>
-      <w:proofErr w:type="spellEnd"/>
-      <w:r>
-        <w:rPr>
-          <w:rFonts w:ascii="Segoe UI" w:hAnsi="Segoe UI" w:cs="Segoe UI"/>
-          <w:sz w:val="24"/>
-          <w:szCs w:val="24"/>
-        </w:rPr>
-        <w:t xml:space="preserve"> can have only one child, all the views on our page must be placed in a single container that is made the child of the </w:t>
-      </w:r>
-      <w:proofErr w:type="spellStart"/>
-      <w:r>
-        <w:rPr>
-          <w:rFonts w:ascii="Segoe UI" w:hAnsi="Segoe UI" w:cs="Segoe UI"/>
-          <w:sz w:val="24"/>
-          <w:szCs w:val="24"/>
-        </w:rPr>
-        <w:t>ContentPage</w:t>
-      </w:r>
-      <w:proofErr w:type="spellEnd"/>
-      <w:r>
-        <w:rPr>
-          <w:rFonts w:ascii="Segoe UI" w:hAnsi="Segoe UI" w:cs="Segoe UI"/>
-          <w:sz w:val="24"/>
-          <w:szCs w:val="24"/>
-        </w:rPr>
-        <w:t xml:space="preserve">. Use a </w:t>
-      </w:r>
-      <w:proofErr w:type="spellStart"/>
-      <w:r>
-        <w:rPr>
-          <w:rFonts w:ascii="Segoe UI" w:hAnsi="Segoe UI" w:cs="Segoe UI"/>
-          <w:sz w:val="24"/>
-          <w:szCs w:val="24"/>
-        </w:rPr>
-        <w:t>StackLayout</w:t>
-      </w:r>
-      <w:proofErr w:type="spellEnd"/>
-      <w:r>
-        <w:rPr>
-          <w:rFonts w:ascii="Segoe UI" w:hAnsi="Segoe UI" w:cs="Segoe UI"/>
-          <w:sz w:val="24"/>
-          <w:szCs w:val="24"/>
-        </w:rPr>
-        <w:t>, a subclass of Layout that can “stack” child views vertically:</w:t>
+        <w:t>Place the views on a layout. A Layout view acts as a container for other views. Since a ContentPage can have only one child, all the views on our page must be placed in a single container that is made the child of the ContentPage. Use a StackLayout, a subclass of Layout that can “stack” child views vertically:</w:t>
       </w:r>
     </w:p>
     <w:p>
@@ -2861,43 +2522,7 @@
           <w:sz w:val="24"/>
           <w:szCs w:val="24"/>
         </w:rPr>
-        <w:t xml:space="preserve">To get the </w:t>
-      </w:r>
-      <w:proofErr w:type="spellStart"/>
-      <w:r>
-        <w:rPr>
-          <w:rFonts w:ascii="Segoe UI" w:hAnsi="Segoe UI" w:cs="Segoe UI"/>
-          <w:sz w:val="24"/>
-          <w:szCs w:val="24"/>
-        </w:rPr>
-        <w:t>StackLayout</w:t>
-      </w:r>
-      <w:proofErr w:type="spellEnd"/>
-      <w:r>
-        <w:rPr>
-          <w:rFonts w:ascii="Segoe UI" w:hAnsi="Segoe UI" w:cs="Segoe UI"/>
-          <w:sz w:val="24"/>
-          <w:szCs w:val="24"/>
-        </w:rPr>
-        <w:t xml:space="preserve"> to display on our page, we must assign it to the Content property of the </w:t>
-      </w:r>
-      <w:proofErr w:type="spellStart"/>
-      <w:r>
-        <w:rPr>
-          <w:rFonts w:ascii="Segoe UI" w:hAnsi="Segoe UI" w:cs="Segoe UI"/>
-          <w:sz w:val="24"/>
-          <w:szCs w:val="24"/>
-        </w:rPr>
-        <w:t>ContentPage</w:t>
-      </w:r>
-      <w:proofErr w:type="spellEnd"/>
-      <w:r>
-        <w:rPr>
-          <w:rFonts w:ascii="Segoe UI" w:hAnsi="Segoe UI" w:cs="Segoe UI"/>
-          <w:sz w:val="24"/>
-          <w:szCs w:val="24"/>
-        </w:rPr>
-        <w:t>:</w:t>
+        <w:t>To get the StackLayout to display on our page, we must assign it to the Content property of the ContentPage:</w:t>
       </w:r>
     </w:p>
     <w:p>
@@ -3044,18 +2669,8 @@
           <w:sz w:val="24"/>
           <w:szCs w:val="24"/>
         </w:rPr>
-        <w:t xml:space="preserve">the </w:t>
-      </w:r>
-      <w:proofErr w:type="spellStart"/>
-      <w:r>
-        <w:rPr>
-          <w:rFonts w:ascii="Segoe UI" w:hAnsi="Segoe UI" w:cs="Segoe UI"/>
-          <w:sz w:val="24"/>
-          <w:szCs w:val="24"/>
-        </w:rPr>
-        <w:t>NamePage</w:t>
-      </w:r>
-      <w:proofErr w:type="spellEnd"/>
+        <w:t>the NamePage</w:t>
+      </w:r>
       <w:r>
         <w:rPr>
           <w:rFonts w:ascii="Segoe UI" w:hAnsi="Segoe UI" w:cs="Segoe UI"/>
@@ -3104,23 +2719,13 @@
         </w:rPr>
         <w:t xml:space="preserve">show the </w:t>
       </w:r>
-      <w:proofErr w:type="spellStart"/>
-      <w:r>
-        <w:rPr>
-          <w:rFonts w:ascii="Segoe UI" w:hAnsi="Segoe UI" w:cs="Segoe UI"/>
-          <w:sz w:val="24"/>
-          <w:szCs w:val="24"/>
-        </w:rPr>
-        <w:t>firstName</w:t>
-      </w:r>
-      <w:proofErr w:type="spellEnd"/>
-      <w:r>
-        <w:rPr>
-          <w:rFonts w:ascii="Segoe UI" w:hAnsi="Segoe UI" w:cs="Segoe UI"/>
-          <w:sz w:val="24"/>
-          <w:szCs w:val="24"/>
-        </w:rPr>
-        <w:t xml:space="preserve"> </w:t>
+      <w:r>
+        <w:rPr>
+          <w:rFonts w:ascii="Segoe UI" w:hAnsi="Segoe UI" w:cs="Segoe UI"/>
+          <w:sz w:val="24"/>
+          <w:szCs w:val="24"/>
+        </w:rPr>
+        <w:t xml:space="preserve">firstName </w:t>
       </w:r>
       <w:r>
         <w:rPr>
@@ -3215,7 +2820,23 @@
           <w:lang w:val="en-US" w:eastAsia="en-US"/>
         </w:rPr>
         <w:tab/>
-        <w:t xml:space="preserve">   button.Click += delegate { … }</w:t>
+        <w:t xml:space="preserve">   </w:t>
+      </w:r>
+      <w:r>
+        <w:rPr>
+          <w:rFonts w:ascii="Consolas" w:eastAsia="Batang" w:hAnsi="Consolas" w:cstheme="minorBidi"/>
+          <w:color w:val="000000" w:themeColor="text1"/>
+          <w:lang w:val="en-US" w:eastAsia="en-US"/>
+        </w:rPr>
+        <w:t>submitName</w:t>
+      </w:r>
+      <w:r>
+        <w:rPr>
+          <w:rFonts w:ascii="Consolas" w:eastAsia="Batang" w:hAnsi="Consolas" w:cstheme="minorBidi"/>
+          <w:color w:val="000000" w:themeColor="text1"/>
+          <w:lang w:val="en-US" w:eastAsia="en-US"/>
+        </w:rPr>
+        <w:t>.Click += delegate { … }</w:t>
       </w:r>
     </w:p>
     <w:p>
@@ -3282,7 +2903,17 @@
           <w:color w:val="000000" w:themeColor="text1"/>
           <w:lang w:val="en-US" w:eastAsia="en-US"/>
         </w:rPr>
-        <w:t xml:space="preserve">button.Click += </w:t>
+        <w:t>submitName</w:t>
+      </w:r>
+      <w:bookmarkStart w:id="0" w:name="_GoBack"/>
+      <w:bookmarkEnd w:id="0"/>
+      <w:r>
+        <w:rPr>
+          <w:rFonts w:ascii="Consolas" w:eastAsia="Batang" w:hAnsi="Consolas" w:cstheme="minorBidi"/>
+          <w:color w:val="000000" w:themeColor="text1"/>
+          <w:lang w:val="en-US" w:eastAsia="en-US"/>
+        </w:rPr>
+        <w:t xml:space="preserve">.Click += </w:t>
       </w:r>
       <w:r>
         <w:rPr>
@@ -3351,61 +2982,7 @@
           <w:sz w:val="24"/>
           <w:szCs w:val="24"/>
         </w:rPr>
-        <w:t xml:space="preserve">use </w:t>
-      </w:r>
-      <w:proofErr w:type="spellStart"/>
-      <w:r>
-        <w:rPr>
-          <w:rFonts w:ascii="Segoe UI" w:hAnsi="Segoe UI" w:cs="Segoe UI"/>
-          <w:sz w:val="24"/>
-          <w:szCs w:val="24"/>
-        </w:rPr>
-        <w:t>DisplayAlert</w:t>
-      </w:r>
-      <w:proofErr w:type="spellEnd"/>
-      <w:r>
-        <w:rPr>
-          <w:rFonts w:ascii="Segoe UI" w:hAnsi="Segoe UI" w:cs="Segoe UI"/>
-          <w:sz w:val="24"/>
-          <w:szCs w:val="24"/>
-        </w:rPr>
-        <w:t xml:space="preserve"> to create a popup displaying the name in the </w:t>
-      </w:r>
-      <w:proofErr w:type="spellStart"/>
-      <w:r>
-        <w:rPr>
-          <w:rFonts w:ascii="Segoe UI" w:hAnsi="Segoe UI" w:cs="Segoe UI"/>
-          <w:sz w:val="24"/>
-          <w:szCs w:val="24"/>
-        </w:rPr>
-        <w:t>firstName</w:t>
-      </w:r>
-      <w:proofErr w:type="spellEnd"/>
-      <w:r>
-        <w:rPr>
-          <w:rFonts w:ascii="Segoe UI" w:hAnsi="Segoe UI" w:cs="Segoe UI"/>
-          <w:sz w:val="24"/>
-          <w:szCs w:val="24"/>
-        </w:rPr>
-        <w:t xml:space="preserve"> view. Using </w:t>
-      </w:r>
-      <w:proofErr w:type="spellStart"/>
-      <w:r>
-        <w:rPr>
-          <w:rFonts w:ascii="Segoe UI" w:hAnsi="Segoe UI" w:cs="Segoe UI"/>
-          <w:sz w:val="24"/>
-          <w:szCs w:val="24"/>
-        </w:rPr>
-        <w:t>async</w:t>
-      </w:r>
-      <w:proofErr w:type="spellEnd"/>
-      <w:r>
-        <w:rPr>
-          <w:rFonts w:ascii="Segoe UI" w:hAnsi="Segoe UI" w:cs="Segoe UI"/>
-          <w:sz w:val="24"/>
-          <w:szCs w:val="24"/>
-        </w:rPr>
-        <w:t>/await with popups is good practice to help prevent the UI from locking up.</w:t>
+        <w:t>use DisplayAlert to create a popup displaying the name in the firstName view. Using async/await with popups is good practice to help prevent the UI from locking up.</w:t>
       </w:r>
     </w:p>
     <w:p>
@@ -3739,25 +3316,7 @@
           <w:color w:val="000000"/>
           <w:sz w:val="24"/>
         </w:rPr>
-        <w:t xml:space="preserve"> </w:t>
-      </w:r>
-      <w:proofErr w:type="spellStart"/>
-      <w:r>
-        <w:rPr>
-          <w:rFonts w:ascii="Segoe UI" w:eastAsia="Malgun Gothic" w:hAnsi="Segoe UI" w:cs="Times New Roman"/>
-          <w:color w:val="000000"/>
-          <w:sz w:val="24"/>
-        </w:rPr>
-        <w:t>Xamarin.Forms</w:t>
-      </w:r>
-      <w:proofErr w:type="spellEnd"/>
-      <w:r>
-        <w:rPr>
-          <w:rFonts w:ascii="Segoe UI" w:eastAsia="Malgun Gothic" w:hAnsi="Segoe UI" w:cs="Times New Roman"/>
-          <w:color w:val="000000"/>
-          <w:sz w:val="24"/>
-        </w:rPr>
-        <w:t xml:space="preserve"> project</w:t>
+        <w:t xml:space="preserve"> Xamarin.Forms project</w:t>
       </w:r>
       <w:r>
         <w:rPr>
@@ -3803,18 +3362,8 @@
           <w:color w:val="000000"/>
           <w:sz w:val="24"/>
         </w:rPr>
-        <w:t xml:space="preserve"> using </w:t>
-      </w:r>
-      <w:proofErr w:type="spellStart"/>
-      <w:r>
-        <w:rPr>
-          <w:rFonts w:ascii="Segoe UI" w:eastAsia="Malgun Gothic" w:hAnsi="Segoe UI" w:cs="Times New Roman"/>
-          <w:color w:val="000000"/>
-          <w:sz w:val="24"/>
-        </w:rPr>
-        <w:t>Xamarin.Forms</w:t>
-      </w:r>
-      <w:proofErr w:type="spellEnd"/>
+        <w:t xml:space="preserve"> using Xamarin.Forms</w:t>
+      </w:r>
     </w:p>
     <w:p>
       <w:pPr>
@@ -5296,7 +4845,7 @@
       </w:pPr>
     </w:pPrDefault>
   </w:docDefaults>
-  <w:latentStyles w:defLockedState="0" w:defUIPriority="99" w:defSemiHidden="0" w:defUnhideWhenUsed="0" w:defQFormat="0" w:count="382">
+  <w:latentStyles w:defLockedState="0" w:defUIPriority="99" w:defSemiHidden="0" w:defUnhideWhenUsed="0" w:defQFormat="0" w:count="380">
     <w:lsdException w:name="Normal" w:uiPriority="0" w:qFormat="1"/>
     <w:lsdException w:name="heading 1" w:uiPriority="9" w:qFormat="1"/>
     <w:lsdException w:name="heading 2" w:semiHidden="1" w:uiPriority="9" w:unhideWhenUsed="1" w:qFormat="1"/>
@@ -5659,8 +5208,6 @@
     <w:lsdException w:name="List Table 5 Dark Accent 6" w:uiPriority="50"/>
     <w:lsdException w:name="List Table 6 Colorful Accent 6" w:uiPriority="51"/>
     <w:lsdException w:name="List Table 7 Colorful Accent 6" w:uiPriority="52"/>
-    <w:lsdException w:name="Mention" w:semiHidden="1" w:unhideWhenUsed="1"/>
-    <w:lsdException w:name="Smart Hyperlink" w:semiHidden="1" w:unhideWhenUsed="1"/>
   </w:latentStyles>
   <w:style w:type="paragraph" w:default="1" w:styleId="Normal">
     <w:name w:val="Normal"/>

</xml_diff>